<commit_message>
24. NextJs -client and server - 50%
</commit_message>
<xml_diff>
--- a/24. Next JS - Wild Oasis - Client and server Interaction/Notes.docx
+++ b/24. Next JS - Wild Oasis - Client and server Interaction/Notes.docx
@@ -19,8 +19,299 @@
         </w:numPr>
       </w:pPr>
       <w:r>
-        <w:t>All practical work is done in 23.Next Js – Wild oasis website</w:t>
-      </w:r>
+        <w:t>All practical work is done in 23.</w:t>
+      </w:r>
+      <w:r>
+        <w:t xml:space="preserve"> </w:t>
+      </w:r>
+      <w:r>
+        <w:t>Next Js – Wild oasis website</w:t>
+      </w:r>
+    </w:p>
+    <w:p/>
+    <w:p>
+      <w:pPr>
+        <w:pStyle w:val="Heading1"/>
+      </w:pPr>
+      <w:r>
+        <w:t>Client Component in a Server Component</w:t>
+      </w:r>
+    </w:p>
+    <w:p>
+      <w:pPr>
+        <w:pStyle w:val="ListParagraph"/>
+        <w:numPr>
+          <w:ilvl w:val="0"/>
+          <w:numId w:val="1"/>
+        </w:numPr>
+      </w:pPr>
+      <w:r>
+        <w:t>/cabins</w:t>
+      </w:r>
+      <w:r>
+        <w:t>/id</w:t>
+      </w:r>
+      <w:r>
+        <w:t xml:space="preserve"> page</w:t>
+      </w:r>
+    </w:p>
+    <w:p>
+      <w:pPr>
+        <w:pStyle w:val="ListParagraph"/>
+        <w:numPr>
+          <w:ilvl w:val="0"/>
+          <w:numId w:val="1"/>
+        </w:numPr>
+      </w:pPr>
+      <w:r>
+        <w:t>We want to add interactivity on the /cabins/id page, so that the user can expand the text</w:t>
+      </w:r>
+    </w:p>
+    <w:p>
+      <w:pPr>
+        <w:pStyle w:val="ListParagraph"/>
+        <w:numPr>
+          <w:ilvl w:val="0"/>
+          <w:numId w:val="1"/>
+        </w:numPr>
+      </w:pPr>
+      <w:r>
+        <w:t xml:space="preserve">For this, we need to move the </w:t>
+      </w:r>
+      <w:r>
+        <w:t>code from /cabins/id</w:t>
+      </w:r>
+      <w:r>
+        <w:t xml:space="preserve"> page to the</w:t>
+      </w:r>
+      <w:r>
+        <w:rPr>
+          <w:b/>
+          <w:bCs/>
+        </w:rPr>
+        <w:t xml:space="preserve"> client as a CLIENT COMPONENT</w:t>
+      </w:r>
+      <w:r>
+        <w:rPr>
+          <w:b/>
+          <w:bCs/>
+        </w:rPr>
+        <w:t xml:space="preserve"> </w:t>
+      </w:r>
+      <w:r>
+        <w:rPr>
+          <w:b/>
+          <w:bCs/>
+        </w:rPr>
+        <w:sym w:font="Wingdings" w:char="F0E8"/>
+      </w:r>
+      <w:r>
+        <w:rPr>
+          <w:b/>
+          <w:bCs/>
+        </w:rPr>
+        <w:t xml:space="preserve"> TextExpander client component</w:t>
+      </w:r>
+    </w:p>
+    <w:p>
+      <w:pPr>
+        <w:pStyle w:val="ListParagraph"/>
+        <w:numPr>
+          <w:ilvl w:val="0"/>
+          <w:numId w:val="1"/>
+        </w:numPr>
+      </w:pPr>
+      <w:r>
+        <w:rPr>
+          <w:b/>
+          <w:bCs/>
+        </w:rPr>
+        <w:t xml:space="preserve"> </w:t>
+      </w:r>
+      <w:r>
+        <w:t>We will place the new CLIENT COMPONENT inside the /cabins/id server component</w:t>
+      </w:r>
+    </w:p>
+    <w:p>
+      <w:pPr>
+        <w:pStyle w:val="Heading1"/>
+        <w:spacing w:line="240" w:lineRule="auto"/>
+      </w:pPr>
+      <w:r>
+        <w:t xml:space="preserve">Highlight Current Link in the </w:t>
+      </w:r>
+      <w:r>
+        <w:t xml:space="preserve">Side </w:t>
+      </w:r>
+      <w:r>
+        <w:t>Navigation</w:t>
+      </w:r>
+      <w:r>
+        <w:t xml:space="preserve"> in Guest Are</w:t>
+      </w:r>
+      <w:r>
+        <w:t>a</w:t>
+      </w:r>
+    </w:p>
+    <w:p>
+      <w:pPr>
+        <w:pStyle w:val="ListParagraph"/>
+        <w:numPr>
+          <w:ilvl w:val="0"/>
+          <w:numId w:val="1"/>
+        </w:numPr>
+      </w:pPr>
+      <w:r>
+        <w:t xml:space="preserve">We use a </w:t>
+      </w:r>
+      <w:r>
+        <w:rPr>
+          <w:b/>
+          <w:bCs/>
+        </w:rPr>
+        <w:t>React HOOK</w:t>
+      </w:r>
+    </w:p>
+    <w:p>
+      <w:pPr>
+        <w:pStyle w:val="ListParagraph"/>
+        <w:numPr>
+          <w:ilvl w:val="1"/>
+          <w:numId w:val="1"/>
+        </w:numPr>
+      </w:pPr>
+      <w:r>
+        <w:t>usePathName() =&gt; takes the pathname of the URL</w:t>
+      </w:r>
+    </w:p>
+    <w:p>
+      <w:pPr>
+        <w:pStyle w:val="ListParagraph"/>
+        <w:numPr>
+          <w:ilvl w:val="0"/>
+          <w:numId w:val="1"/>
+        </w:numPr>
+      </w:pPr>
+      <w:r>
+        <w:t xml:space="preserve">But the Hook work only in </w:t>
+      </w:r>
+      <w:r>
+        <w:rPr>
+          <w:b/>
+          <w:bCs/>
+        </w:rPr>
+        <w:t>client components</w:t>
+      </w:r>
+    </w:p>
+    <w:p>
+      <w:pPr>
+        <w:pStyle w:val="ListParagraph"/>
+        <w:numPr>
+          <w:ilvl w:val="1"/>
+          <w:numId w:val="1"/>
+        </w:numPr>
+      </w:pPr>
+      <w:r>
+        <w:rPr>
+          <w:b/>
+          <w:bCs/>
+        </w:rPr>
+        <w:t xml:space="preserve">Use client </w:t>
+      </w:r>
+      <w:r>
+        <w:t xml:space="preserve">to transform the component to a </w:t>
+      </w:r>
+      <w:r>
+        <w:rPr>
+          <w:b/>
+          <w:bCs/>
+        </w:rPr>
+        <w:t>client Component</w:t>
+      </w:r>
+    </w:p>
+    <w:p/>
+    <w:p>
+      <w:pPr>
+        <w:pStyle w:val="Heading1"/>
+      </w:pPr>
+      <w:r>
+        <w:t>Sharing state and data between Client and Server</w:t>
+      </w:r>
+    </w:p>
+    <w:p>
+      <w:pPr>
+        <w:pStyle w:val="ListParagraph"/>
+        <w:numPr>
+          <w:ilvl w:val="0"/>
+          <w:numId w:val="1"/>
+        </w:numPr>
+      </w:pPr>
+      <w:r>
+        <w:t>Building the filter in the Cabins page</w:t>
+      </w:r>
+    </w:p>
+    <w:p>
+      <w:pPr>
+        <w:pStyle w:val="ListParagraph"/>
+        <w:numPr>
+          <w:ilvl w:val="0"/>
+          <w:numId w:val="1"/>
+        </w:numPr>
+      </w:pPr>
+      <w:r>
+        <w:t xml:space="preserve">We will </w:t>
+      </w:r>
+      <w:r>
+        <w:rPr>
+          <w:b/>
+          <w:bCs/>
+        </w:rPr>
+        <w:t>store the state in the URL</w:t>
+      </w:r>
+    </w:p>
+    <w:p>
+      <w:pPr>
+        <w:pStyle w:val="ListParagraph"/>
+        <w:numPr>
+          <w:ilvl w:val="1"/>
+          <w:numId w:val="1"/>
+        </w:numPr>
+      </w:pPr>
+      <w:r>
+        <w:t xml:space="preserve"> We will use </w:t>
+      </w:r>
+      <w:r>
+        <w:rPr>
+          <w:b/>
+          <w:bCs/>
+        </w:rPr>
+        <w:t>searchParams</w:t>
+      </w:r>
+      <w:r>
+        <w:t xml:space="preserve"> to </w:t>
+      </w:r>
+      <w:r>
+        <w:t>read/write</w:t>
+      </w:r>
+      <w:r>
+        <w:t xml:space="preserve"> the data from the </w:t>
+      </w:r>
+      <w:r>
+        <w:rPr>
+          <w:b/>
+          <w:bCs/>
+        </w:rPr>
+        <w:t>URL</w:t>
+      </w:r>
+    </w:p>
+    <w:p>
+      <w:pPr>
+        <w:pStyle w:val="ListParagraph"/>
+        <w:numPr>
+          <w:ilvl w:val="0"/>
+          <w:numId w:val="1"/>
+        </w:numPr>
+      </w:pPr>
     </w:p>
     <w:sectPr>
       <w:pgSz w:w="12240" w:h="15840"/>
@@ -50,7 +341,7 @@
         <w:rFonts w:ascii="Aptos" w:eastAsiaTheme="minorHAnsi" w:hAnsi="Aptos" w:cstheme="minorBidi" w:hint="default"/>
       </w:rPr>
     </w:lvl>
-    <w:lvl w:ilvl="1" w:tplc="04090003" w:tentative="1">
+    <w:lvl w:ilvl="1" w:tplc="04090003">
       <w:start w:val="1"/>
       <w:numFmt w:val="bullet"/>
       <w:lvlText w:val="o"/>

</xml_diff>

<commit_message>
24.Next Js - client-server-75%
</commit_message>
<xml_diff>
--- a/24. Next JS - Wild Oasis - Client and server Interaction/Notes.docx
+++ b/24. Next JS - Wild Oasis - Client and server Interaction/Notes.docx
@@ -134,6 +134,18 @@
     </w:p>
     <w:p>
       <w:pPr>
+        <w:pStyle w:val="ListParagraph"/>
+        <w:numPr>
+          <w:ilvl w:val="0"/>
+          <w:numId w:val="1"/>
+        </w:numPr>
+      </w:pPr>
+      <w:r>
+        <w:t>A client component can Use a Server component, as long as the server component has been imported in a parent server component before</w:t>
+      </w:r>
+    </w:p>
+    <w:p>
+      <w:pPr>
         <w:pStyle w:val="Heading1"/>
         <w:spacing w:line="240" w:lineRule="auto"/>
       </w:pPr>
@@ -312,6 +324,384 @@
           <w:numId w:val="1"/>
         </w:numPr>
       </w:pPr>
+      <w:r>
+        <w:drawing>
+          <wp:inline distT="0" distB="0" distL="0" distR="0" wp14:anchorId="63C2CB69" wp14:editId="6C8E1A85">
+            <wp:extent cx="3844887" cy="1533437"/>
+            <wp:effectExtent l="0" t="0" r="3810" b="3810"/>
+            <wp:docPr id="1722815420" name="Picture 1"/>
+            <wp:cNvGraphicFramePr>
+              <a:graphicFrameLocks xmlns:a="http://schemas.openxmlformats.org/drawingml/2006/main" noChangeAspect="1"/>
+            </wp:cNvGraphicFramePr>
+            <a:graphic xmlns:a="http://schemas.openxmlformats.org/drawingml/2006/main">
+              <a:graphicData uri="http://schemas.openxmlformats.org/drawingml/2006/picture">
+                <pic:pic xmlns:pic="http://schemas.openxmlformats.org/drawingml/2006/picture">
+                  <pic:nvPicPr>
+                    <pic:cNvPr id="1722815420" name=""/>
+                    <pic:cNvPicPr/>
+                  </pic:nvPicPr>
+                  <pic:blipFill>
+                    <a:blip r:embed="rId5"/>
+                    <a:stretch>
+                      <a:fillRect/>
+                    </a:stretch>
+                  </pic:blipFill>
+                  <pic:spPr>
+                    <a:xfrm>
+                      <a:off x="0" y="0"/>
+                      <a:ext cx="3943662" cy="1572831"/>
+                    </a:xfrm>
+                    <a:prstGeom prst="rect">
+                      <a:avLst/>
+                    </a:prstGeom>
+                  </pic:spPr>
+                </pic:pic>
+              </a:graphicData>
+            </a:graphic>
+          </wp:inline>
+        </w:drawing>
+      </w:r>
+    </w:p>
+    <w:p>
+      <w:pPr>
+        <w:pStyle w:val="ListParagraph"/>
+        <w:numPr>
+          <w:ilvl w:val="0"/>
+          <w:numId w:val="1"/>
+        </w:numPr>
+      </w:pPr>
+      <w:r>
+        <w:lastRenderedPageBreak/>
+        <w:t xml:space="preserve">We pass it to the </w:t>
+      </w:r>
+      <w:r>
+        <w:rPr>
+          <w:b/>
+          <w:bCs/>
+        </w:rPr>
+        <w:t xml:space="preserve">Server Component </w:t>
+      </w:r>
+      <w:r>
+        <w:t xml:space="preserve"> as a prop</w:t>
+      </w:r>
+    </w:p>
+    <w:p>
+      <w:r>
+        <w:drawing>
+          <wp:inline distT="0" distB="0" distL="0" distR="0" wp14:anchorId="23006528" wp14:editId="430446A4">
+            <wp:extent cx="3999123" cy="1061914"/>
+            <wp:effectExtent l="0" t="0" r="1905" b="5080"/>
+            <wp:docPr id="1983724762" name="Picture 1"/>
+            <wp:cNvGraphicFramePr>
+              <a:graphicFrameLocks xmlns:a="http://schemas.openxmlformats.org/drawingml/2006/main" noChangeAspect="1"/>
+            </wp:cNvGraphicFramePr>
+            <a:graphic xmlns:a="http://schemas.openxmlformats.org/drawingml/2006/main">
+              <a:graphicData uri="http://schemas.openxmlformats.org/drawingml/2006/picture">
+                <pic:pic xmlns:pic="http://schemas.openxmlformats.org/drawingml/2006/picture">
+                  <pic:nvPicPr>
+                    <pic:cNvPr id="1983724762" name=""/>
+                    <pic:cNvPicPr/>
+                  </pic:nvPicPr>
+                  <pic:blipFill>
+                    <a:blip r:embed="rId6"/>
+                    <a:stretch>
+                      <a:fillRect/>
+                    </a:stretch>
+                  </pic:blipFill>
+                  <pic:spPr>
+                    <a:xfrm>
+                      <a:off x="0" y="0"/>
+                      <a:ext cx="4043197" cy="1073617"/>
+                    </a:xfrm>
+                    <a:prstGeom prst="rect">
+                      <a:avLst/>
+                    </a:prstGeom>
+                  </pic:spPr>
+                </pic:pic>
+              </a:graphicData>
+            </a:graphic>
+          </wp:inline>
+        </w:drawing>
+      </w:r>
+    </w:p>
+    <w:p>
+      <w:pPr>
+        <w:pStyle w:val="ListParagraph"/>
+        <w:numPr>
+          <w:ilvl w:val="0"/>
+          <w:numId w:val="1"/>
+        </w:numPr>
+      </w:pPr>
+      <w:r>
+        <w:t>We filter the cabins based on this filter</w:t>
+      </w:r>
+    </w:p>
+    <w:p/>
+    <w:p>
+      <w:pPr>
+        <w:pStyle w:val="Heading2"/>
+      </w:pPr>
+      <w:r>
+        <w:t>Update the URL with the new filter</w:t>
+      </w:r>
+    </w:p>
+    <w:p>
+      <w:pPr>
+        <w:pStyle w:val="ListParagraph"/>
+        <w:numPr>
+          <w:ilvl w:val="0"/>
+          <w:numId w:val="1"/>
+        </w:numPr>
+      </w:pPr>
+      <w:r>
+        <w:t xml:space="preserve">We use the web api </w:t>
+      </w:r>
+      <w:r>
+        <w:t>–</w:t>
+      </w:r>
+      <w:r>
+        <w:rPr>
+          <w:b/>
+          <w:bCs/>
+        </w:rPr>
+        <w:t xml:space="preserve"> URLSearchParams</w:t>
+      </w:r>
+      <w:r>
+        <w:rPr>
+          <w:b/>
+          <w:bCs/>
+        </w:rPr>
+        <w:t>()</w:t>
+      </w:r>
+    </w:p>
+    <w:p>
+      <w:pPr>
+        <w:pStyle w:val="ListParagraph"/>
+        <w:numPr>
+          <w:ilvl w:val="1"/>
+          <w:numId w:val="1"/>
+        </w:numPr>
+      </w:pPr>
+      <w:r>
+        <w:t>New URLSearchParams(</w:t>
+      </w:r>
+      <w:r>
+        <w:t xml:space="preserve"> newParams </w:t>
+      </w:r>
+      <w:r>
+        <w:t>)</w:t>
+      </w:r>
+    </w:p>
+    <w:p>
+      <w:pPr>
+        <w:pStyle w:val="ListParagraph"/>
+        <w:numPr>
+          <w:ilvl w:val="0"/>
+          <w:numId w:val="1"/>
+        </w:numPr>
+      </w:pPr>
+      <w:r>
+        <w:t>Combined</w:t>
+      </w:r>
+      <w:r>
+        <w:t xml:space="preserve"> with </w:t>
+      </w:r>
+      <w:r>
+        <w:rPr>
+          <w:b/>
+          <w:bCs/>
+        </w:rPr>
+        <w:t>useSearchParams</w:t>
+      </w:r>
+      <w:r>
+        <w:t>()</w:t>
+      </w:r>
+    </w:p>
+    <w:p>
+      <w:pPr>
+        <w:pStyle w:val="ListParagraph"/>
+        <w:numPr>
+          <w:ilvl w:val="1"/>
+          <w:numId w:val="1"/>
+        </w:numPr>
+      </w:pPr>
+      <w:r>
+        <w:t>Const newParams = useSearchParams()</w:t>
+      </w:r>
+    </w:p>
+    <w:p>
+      <w:pPr>
+        <w:pStyle w:val="ListParagraph"/>
+        <w:numPr>
+          <w:ilvl w:val="0"/>
+          <w:numId w:val="1"/>
+        </w:numPr>
+      </w:pPr>
+      <w:r>
+        <w:t xml:space="preserve">Combined with </w:t>
+      </w:r>
+      <w:r>
+        <w:rPr>
+          <w:b/>
+          <w:bCs/>
+        </w:rPr>
+        <w:t>usePathName()</w:t>
+      </w:r>
+    </w:p>
+    <w:p>
+      <w:pPr>
+        <w:pStyle w:val="ListParagraph"/>
+        <w:numPr>
+          <w:ilvl w:val="1"/>
+          <w:numId w:val="1"/>
+        </w:numPr>
+      </w:pPr>
+      <w:r>
+        <w:t>const pathname = usePathName();</w:t>
+      </w:r>
+    </w:p>
+    <w:p>
+      <w:pPr>
+        <w:pStyle w:val="ListParagraph"/>
+        <w:numPr>
+          <w:ilvl w:val="0"/>
+          <w:numId w:val="1"/>
+        </w:numPr>
+      </w:pPr>
+      <w:r>
+        <w:t>Now we can set the newParams to whatever we want, like a local storage key</w:t>
+      </w:r>
+    </w:p>
+    <w:p>
+      <w:pPr>
+        <w:pStyle w:val="ListParagraph"/>
+        <w:numPr>
+          <w:ilvl w:val="1"/>
+          <w:numId w:val="1"/>
+        </w:numPr>
+      </w:pPr>
+      <w:r>
+        <w:t>newParams.set(‘capacity’, filter value)</w:t>
+      </w:r>
+    </w:p>
+    <w:p>
+      <w:pPr>
+        <w:pStyle w:val="ListParagraph"/>
+        <w:numPr>
+          <w:ilvl w:val="0"/>
+          <w:numId w:val="1"/>
+        </w:numPr>
+      </w:pPr>
+      <w:r>
+        <w:t xml:space="preserve">we use the </w:t>
+      </w:r>
+      <w:r>
+        <w:rPr>
+          <w:b/>
+          <w:bCs/>
+        </w:rPr>
+        <w:t xml:space="preserve">replace </w:t>
+      </w:r>
+      <w:r>
+        <w:t xml:space="preserve">function from </w:t>
+      </w:r>
+      <w:r>
+        <w:rPr>
+          <w:b/>
+          <w:bCs/>
+        </w:rPr>
+        <w:t>next/navigation useRouter()</w:t>
+      </w:r>
+    </w:p>
+    <w:p>
+      <w:pPr>
+        <w:pStyle w:val="ListParagraph"/>
+        <w:numPr>
+          <w:ilvl w:val="1"/>
+          <w:numId w:val="1"/>
+        </w:numPr>
+      </w:pPr>
+      <w:r>
+        <w:rPr>
+          <w:b/>
+          <w:bCs/>
+        </w:rPr>
+        <w:t>replace(`${pathname}?${newParams.toString()}`);</w:t>
+      </w:r>
+    </w:p>
+    <w:p>
+      <w:r>
+        <w:drawing>
+          <wp:inline distT="0" distB="0" distL="0" distR="0" wp14:anchorId="38671DF9" wp14:editId="6428AD0F">
+            <wp:extent cx="4737253" cy="2243110"/>
+            <wp:effectExtent l="0" t="0" r="0" b="5080"/>
+            <wp:docPr id="1804174933" name="Picture 1" descr="A screen shot of a computer program&#10;&#10;AI-generated content may be incorrect."/>
+            <wp:cNvGraphicFramePr>
+              <a:graphicFrameLocks xmlns:a="http://schemas.openxmlformats.org/drawingml/2006/main" noChangeAspect="1"/>
+            </wp:cNvGraphicFramePr>
+            <a:graphic xmlns:a="http://schemas.openxmlformats.org/drawingml/2006/main">
+              <a:graphicData uri="http://schemas.openxmlformats.org/drawingml/2006/picture">
+                <pic:pic xmlns:pic="http://schemas.openxmlformats.org/drawingml/2006/picture">
+                  <pic:nvPicPr>
+                    <pic:cNvPr id="1804174933" name="Picture 1" descr="A screen shot of a computer program&#10;&#10;AI-generated content may be incorrect."/>
+                    <pic:cNvPicPr/>
+                  </pic:nvPicPr>
+                  <pic:blipFill>
+                    <a:blip r:embed="rId7"/>
+                    <a:stretch>
+                      <a:fillRect/>
+                    </a:stretch>
+                  </pic:blipFill>
+                  <pic:spPr>
+                    <a:xfrm>
+                      <a:off x="0" y="0"/>
+                      <a:ext cx="4761129" cy="2254415"/>
+                    </a:xfrm>
+                    <a:prstGeom prst="rect">
+                      <a:avLst/>
+                    </a:prstGeom>
+                  </pic:spPr>
+                </pic:pic>
+              </a:graphicData>
+            </a:graphic>
+          </wp:inline>
+        </w:drawing>
+      </w:r>
+    </w:p>
+    <w:p>
+      <w:pPr>
+        <w:pStyle w:val="ListParagraph"/>
+        <w:numPr>
+          <w:ilvl w:val="0"/>
+          <w:numId w:val="1"/>
+        </w:numPr>
+      </w:pPr>
+      <w:r>
+        <w:t xml:space="preserve"> </w:t>
+      </w:r>
+    </w:p>
+    <w:p/>
+    <w:p/>
+    <w:p>
+      <w:pPr>
+        <w:pStyle w:val="Heading1"/>
+      </w:pPr>
+      <w:r>
+        <w:lastRenderedPageBreak/>
+        <w:t>Server Components into Client Components</w:t>
+      </w:r>
+    </w:p>
+    <w:p>
+      <w:pPr>
+        <w:pStyle w:val="ListParagraph"/>
+        <w:numPr>
+          <w:ilvl w:val="0"/>
+          <w:numId w:val="1"/>
+        </w:numPr>
+      </w:pPr>
+      <w:r>
+        <w:t>Check the Select Country dropdown from the Guest Profile page</w:t>
+      </w:r>
     </w:p>
     <w:sectPr>
       <w:pgSz w:w="12240" w:h="15840"/>
@@ -872,7 +1262,6 @@
     <w:next w:val="Normal"/>
     <w:link w:val="Heading2Char"/>
     <w:uiPriority w:val="9"/>
-    <w:semiHidden/>
     <w:unhideWhenUsed/>
     <w:qFormat/>
     <w:rsid w:val="00B962CE"/>
@@ -1089,7 +1478,6 @@
     <w:basedOn w:val="DefaultParagraphFont"/>
     <w:link w:val="Heading2"/>
     <w:uiPriority w:val="9"/>
-    <w:semiHidden/>
     <w:rsid w:val="00B962CE"/>
     <w:rPr>
       <w:rFonts w:asciiTheme="majorHAnsi" w:eastAsiaTheme="majorEastAsia" w:hAnsiTheme="majorHAnsi" w:cstheme="majorBidi"/>

</xml_diff>